<commit_message>
GBM & HMM Project
</commit_message>
<xml_diff>
--- a/Algorithms Used.docx
+++ b/Algorithms Used.docx
@@ -86,9 +86,39 @@
           <w:ilvl w:val="0"/>
           <w:numId w:val="3"/>
         </w:numPr>
-      </w:pPr>
-      <w:r>
-        <w:t>Gradient Boosting Machines (GBM): An ensemble learning technique that builds models sequentially, each correcting the mistakes of the previous model.</w:t>
+        <w:rPr>
+          <w:strike/>
+        </w:rPr>
+      </w:pPr>
+      <w:r>
+        <w:rPr>
+          <w:strike/>
+        </w:rPr>
+        <w:t>Gradient Boosting Machines (GBM): An ensemble learning technique that builds models sequentially, each correcting the mistakes of the previous model</w:t>
+      </w:r>
+      <w:r>
+        <w:rPr>
+          <w:strike/>
+        </w:rPr>
+        <w:t xml:space="preserve"> – was used with </w:t>
+      </w:r>
+      <w:r>
+        <w:rPr>
+          <w:strike/>
+        </w:rPr>
+        <w:t>Hidden Markov Model</w:t>
+      </w:r>
+      <w:r>
+        <w:rPr>
+          <w:strike/>
+        </w:rPr>
+        <w:t xml:space="preserve"> (HMM)</w:t>
+      </w:r>
+      <w:r>
+        <w:rPr>
+          <w:strike/>
+        </w:rPr>
+        <w:t>.</w:t>
       </w:r>
     </w:p>
     <w:p>
@@ -110,8 +140,14 @@
           <w:ilvl w:val="0"/>
           <w:numId w:val="3"/>
         </w:numPr>
-      </w:pPr>
-      <w:r>
+        <w:rPr>
+          <w:strike/>
+        </w:rPr>
+      </w:pPr>
+      <w:r>
+        <w:rPr>
+          <w:strike/>
+        </w:rPr>
         <w:t>K-Nearest Neighbors (KNN): A method that predicts the class of a sample based on the majority class of its k nearest neighbors.</w:t>
       </w:r>
     </w:p>
@@ -122,8 +158,14 @@
           <w:ilvl w:val="0"/>
           <w:numId w:val="3"/>
         </w:numPr>
-      </w:pPr>
-      <w:r>
+        <w:rPr>
+          <w:strike/>
+        </w:rPr>
+      </w:pPr>
+      <w:r>
+        <w:rPr>
+          <w:strike/>
+        </w:rPr>
         <w:t>Naive Bayes: A probabilistic classifier based on Bayes' theorem and the assumption of independence between features.</w:t>
       </w:r>
     </w:p>

</xml_diff>

<commit_message>
Principal Component Analysis (PCA) Project
</commit_message>
<xml_diff>
--- a/Algorithms Used.docx
+++ b/Algorithms Used.docx
@@ -100,19 +100,7 @@
         <w:rPr>
           <w:strike/>
         </w:rPr>
-        <w:t xml:space="preserve"> – was used with </w:t>
-      </w:r>
-      <w:r>
-        <w:rPr>
-          <w:strike/>
-        </w:rPr>
-        <w:t>Hidden Markov Model</w:t>
-      </w:r>
-      <w:r>
-        <w:rPr>
-          <w:strike/>
-        </w:rPr>
-        <w:t xml:space="preserve"> (HMM)</w:t>
+        <w:t xml:space="preserve"> – was used with Hidden Markov Model (HMM)</w:t>
       </w:r>
       <w:r>
         <w:rPr>
@@ -188,8 +176,14 @@
           <w:ilvl w:val="0"/>
           <w:numId w:val="3"/>
         </w:numPr>
-      </w:pPr>
-      <w:r>
+        <w:rPr>
+          <w:strike/>
+        </w:rPr>
+      </w:pPr>
+      <w:r>
+        <w:rPr>
+          <w:strike/>
+        </w:rPr>
         <w:t>K-Means Clustering: A clustering algorithm that partitions data into k distinct clusters based on similarity.</w:t>
       </w:r>
     </w:p>

</xml_diff>

<commit_message>
Decision Trees Algorithm Brief + SVM data links
</commit_message>
<xml_diff>
--- a/Algorithms Used.docx
+++ b/Algorithms Used.docx
@@ -294,24 +294,76 @@
           <w:ilvl w:val="0"/>
           <w:numId w:val="3"/>
         </w:numPr>
+        <w:rPr>
+          <w:strike/>
+        </w:rPr>
       </w:pPr>
       <w:proofErr w:type="spellStart"/>
       <w:r>
+        <w:rPr>
+          <w:strike/>
+        </w:rPr>
         <w:t>XGBoost</w:t>
       </w:r>
       <w:proofErr w:type="spellEnd"/>
       <w:r>
+        <w:rPr>
+          <w:strike/>
+        </w:rPr>
         <w:t xml:space="preserve">: </w:t>
       </w:r>
       <w:proofErr w:type="spellStart"/>
       <w:r>
+        <w:rPr>
+          <w:strike/>
+        </w:rPr>
         <w:t>XGBoost</w:t>
       </w:r>
       <w:proofErr w:type="spellEnd"/>
       <w:r>
+        <w:rPr>
+          <w:strike/>
+        </w:rPr>
         <w:t xml:space="preserve"> is an optimized gradient boosting algorithm used for supervised learning tasks, offering high performance and efficiency in handling large datasets.</w:t>
       </w:r>
     </w:p>
+    <w:p>
+      <w:pPr>
+        <w:pStyle w:val="ListParagraph"/>
+        <w:numPr>
+          <w:ilvl w:val="0"/>
+          <w:numId w:val="3"/>
+        </w:numPr>
+      </w:pPr>
+      <w:proofErr w:type="spellStart"/>
+      <w:r>
+        <w:rPr>
+          <w:strike/>
+        </w:rPr>
+        <w:t>LightGBM</w:t>
+      </w:r>
+      <w:proofErr w:type="spellEnd"/>
+      <w:r>
+        <w:rPr>
+          <w:strike/>
+        </w:rPr>
+        <w:t xml:space="preserve">: </w:t>
+      </w:r>
+      <w:proofErr w:type="spellStart"/>
+      <w:r>
+        <w:rPr>
+          <w:strike/>
+        </w:rPr>
+        <w:t>LightGBM</w:t>
+      </w:r>
+      <w:proofErr w:type="spellEnd"/>
+      <w:r>
+        <w:rPr>
+          <w:strike/>
+        </w:rPr>
+        <w:t xml:space="preserve"> is a gradient boosting framework that efficiently builds powerful predictive models by combining weak learners, using techniques like tree-based learning and histogram-based optimization.</w:t>
+      </w:r>
+    </w:p>
     <w:p/>
     <w:p>
       <w:r>
@@ -351,6 +403,7 @@
         </w:numPr>
       </w:pPr>
       <w:r>
+        <w:lastRenderedPageBreak/>
         <w:t>Long Short-Term Memory (LSTM): A variant of RNN that mitigates the vanishing gradient problem and effectively models long-term dependencies.</w:t>
       </w:r>
     </w:p>
@@ -375,7 +428,6 @@
         </w:numPr>
       </w:pPr>
       <w:r>
-        <w:lastRenderedPageBreak/>
         <w:t>Deep Boltzmann Machines (DBM): Probabilistic generative models with multiple layers of hidden units, capturing complex distributions in unsupervised learning.</w:t>
       </w:r>
     </w:p>

</xml_diff>

<commit_message>
Algorithm Brief - SVM
</commit_message>
<xml_diff>
--- a/Algorithms Used.docx
+++ b/Algorithms Used.docx
@@ -116,8 +116,14 @@
           <w:ilvl w:val="0"/>
           <w:numId w:val="3"/>
         </w:numPr>
-      </w:pPr>
-      <w:r>
+        <w:rPr>
+          <w:strike/>
+        </w:rPr>
+      </w:pPr>
+      <w:r>
+        <w:rPr>
+          <w:strike/>
+        </w:rPr>
         <w:t>Support Vector Machines (SVM): A binary classification algorithm that finds the best hyperplane to separate data into different classes.</w:t>
       </w:r>
     </w:p>
@@ -334,6 +340,9 @@
           <w:ilvl w:val="0"/>
           <w:numId w:val="3"/>
         </w:numPr>
+        <w:rPr>
+          <w:strike/>
+        </w:rPr>
       </w:pPr>
       <w:proofErr w:type="spellStart"/>
       <w:r>

</xml_diff>

<commit_message>
RNN (Recurrent Neural Network) Project
</commit_message>
<xml_diff>
--- a/Algorithms Used.docx
+++ b/Algorithms Used.docx
@@ -3,7 +3,19 @@
 <w:document xmlns:wpc="http://schemas.microsoft.com/office/word/2010/wordprocessingCanvas" xmlns:cx="http://schemas.microsoft.com/office/drawing/2014/chartex" xmlns:cx1="http://schemas.microsoft.com/office/drawing/2015/9/8/chartex" xmlns:cx2="http://schemas.microsoft.com/office/drawing/2015/10/21/chartex" xmlns:cx3="http://schemas.microsoft.com/office/drawing/2016/5/9/chartex" xmlns:cx4="http://schemas.microsoft.com/office/drawing/2016/5/10/chartex" xmlns:cx5="http://schemas.microsoft.com/office/drawing/2016/5/11/chartex" xmlns:cx6="http://schemas.microsoft.com/office/drawing/2016/5/12/chartex" xmlns:cx7="http://schemas.microsoft.com/office/drawing/2016/5/13/chartex" xmlns:cx8="http://schemas.microsoft.com/office/drawing/2016/5/14/chartex" xmlns:mc="http://schemas.openxmlformats.org/markup-compatibility/2006" xmlns:aink="http://schemas.microsoft.com/office/drawing/2016/ink" xmlns:am3d="http://schemas.microsoft.com/office/drawing/2017/model3d" xmlns:o="urn:schemas-microsoft-com:office:office" xmlns:oel="http://schemas.microsoft.com/office/2019/extlst" xmlns:r="http://schemas.openxmlformats.org/officeDocument/2006/relationships" xmlns:m="http://schemas.openxmlformats.org/officeDocument/2006/math" xmlns:v="urn:schemas-microsoft-com:vml" xmlns:wp14="http://schemas.microsoft.com/office/word/2010/wordprocessingDrawing" xmlns:wp="http://schemas.openxmlformats.org/drawingml/2006/wordprocessingDrawing" xmlns:w10="urn:schemas-microsoft-com:office:word" xmlns:w="http://schemas.openxmlformats.org/wordprocessingml/2006/main" xmlns:w14="http://schemas.microsoft.com/office/word/2010/wordml" xmlns:w15="http://schemas.microsoft.com/office/word/2012/wordml" xmlns:w16cex="http://schemas.microsoft.com/office/word/2018/wordml/cex" xmlns:w16cid="http://schemas.microsoft.com/office/word/2016/wordml/cid" xmlns:w16="http://schemas.microsoft.com/office/word/2018/wordml" xmlns:w16sdtdh="http://schemas.microsoft.com/office/word/2020/wordml/sdtdatahash" xmlns:w16se="http://schemas.microsoft.com/office/word/2015/wordml/symex" xmlns:wpg="http://schemas.microsoft.com/office/word/2010/wordprocessingGroup" xmlns:wpi="http://schemas.microsoft.com/office/word/2010/wordprocessingInk" xmlns:wne="http://schemas.microsoft.com/office/word/2006/wordml" xmlns:wps="http://schemas.microsoft.com/office/word/2010/wordprocessingShape" mc:Ignorable="w14 w15 w16se w16cid w16 w16cex w16sdtdh wp14">
   <w:body>
     <w:p>
-      <w:r>
+      <w:pPr>
+        <w:rPr>
+          <w:b/>
+          <w:bCs/>
+          <w:u w:val="single"/>
+        </w:rPr>
+      </w:pPr>
+      <w:r>
+        <w:rPr>
+          <w:b/>
+          <w:bCs/>
+          <w:u w:val="single"/>
+        </w:rPr>
         <w:t>Machine Learning:</w:t>
       </w:r>
     </w:p>
@@ -375,7 +387,19 @@
     </w:p>
     <w:p/>
     <w:p>
-      <w:r>
+      <w:pPr>
+        <w:rPr>
+          <w:b/>
+          <w:bCs/>
+          <w:u w:val="single"/>
+        </w:rPr>
+      </w:pPr>
+      <w:r>
+        <w:rPr>
+          <w:b/>
+          <w:bCs/>
+          <w:u w:val="single"/>
+        </w:rPr>
         <w:t>Deep Learning:</w:t>
       </w:r>
     </w:p>
@@ -386,8 +410,14 @@
           <w:ilvl w:val="0"/>
           <w:numId w:val="5"/>
         </w:numPr>
-      </w:pPr>
-      <w:r>
+        <w:rPr>
+          <w:strike/>
+        </w:rPr>
+      </w:pPr>
+      <w:r>
+        <w:rPr>
+          <w:strike/>
+        </w:rPr>
         <w:t>Convolutional Neural Networks (CNN): Deep learning models designed for image and video analysis, leveraging convolutional layers to capture spatial hierarchies.</w:t>
       </w:r>
     </w:p>
@@ -398,8 +428,14 @@
           <w:ilvl w:val="0"/>
           <w:numId w:val="5"/>
         </w:numPr>
-      </w:pPr>
-      <w:r>
+        <w:rPr>
+          <w:strike/>
+        </w:rPr>
+      </w:pPr>
+      <w:r>
+        <w:rPr>
+          <w:strike/>
+        </w:rPr>
         <w:t>Recurrent Neural Networks (RNN): Neural networks designed for sequential data processing, capturing dependencies through recurrent connections.</w:t>
       </w:r>
     </w:p>
@@ -412,8 +448,26 @@
         </w:numPr>
       </w:pPr>
       <w:r>
+        <w:rPr>
+          <w:kern w:val="0"/>
+          <w14:ligatures w14:val="none"/>
+        </w:rPr>
         <w:lastRenderedPageBreak/>
-        <w:t>Long Short-Term Memory (LSTM): A variant of RNN that mitigates the vanishing gradient problem and effectively models long-term dependencies.</w:t>
+        <w:t>Neural Style Transfer (NST)</w:t>
+      </w:r>
+      <w:r>
+        <w:rPr>
+          <w:kern w:val="0"/>
+          <w14:ligatures w14:val="none"/>
+        </w:rPr>
+        <w:t xml:space="preserve">: </w:t>
+      </w:r>
+      <w:r>
+        <w:rPr>
+          <w:kern w:val="0"/>
+          <w14:ligatures w14:val="none"/>
+        </w:rPr>
+        <w:t>Neural Style Transfer (NST) is a deep learning technique that combines the content of one image with the artistic style of another to create a new image with a distinctive visual style.</w:t>
       </w:r>
     </w:p>
     <w:p>
@@ -425,7 +479,7 @@
         </w:numPr>
       </w:pPr>
       <w:r>
-        <w:t>Generative Adversarial Networks (GAN): A framework involving two networks, a generator and a discriminator, competing with each other to generate realistic data.</w:t>
+        <w:t>Deep Boltzmann Machines (DBM): Probabilistic generative models with multiple layers of hidden units, capturing complex distributions in unsupervised learning.</w:t>
       </w:r>
     </w:p>
     <w:p>
@@ -437,7 +491,7 @@
         </w:numPr>
       </w:pPr>
       <w:r>
-        <w:t>Deep Boltzmann Machines (DBM): Probabilistic generative models with multiple layers of hidden units, capturing complex distributions in unsupervised learning.</w:t>
+        <w:t>Autoencoders: Neural networks used for unsupervised learning by reconstructing the input data, often employed for dimensionality reduction or feature learning.</w:t>
       </w:r>
     </w:p>
     <w:p>
@@ -449,7 +503,7 @@
         </w:numPr>
       </w:pPr>
       <w:r>
-        <w:t>Autoencoders: Neural networks used for unsupervised learning by reconstructing the input data, often employed for dimensionality reduction or feature learning.</w:t>
+        <w:t>Deep Belief Networks (DBN): Stacked networks of restricted Boltzmann machines, used for unsupervised pretraining or feature extraction.</w:t>
       </w:r>
     </w:p>
     <w:p>
@@ -461,7 +515,7 @@
         </w:numPr>
       </w:pPr>
       <w:r>
-        <w:t>Deep Belief Networks (DBN): Stacked networks of restricted Boltzmann machines, used for unsupervised pretraining or feature extraction.</w:t>
+        <w:t>Self-Organizing Maps (SOM): Unsupervised learning models that transform high-dimensional data into a lower-dimensional representation while preserving the topology.</w:t>
       </w:r>
     </w:p>
     <w:p>
@@ -473,7 +527,7 @@
         </w:numPr>
       </w:pPr>
       <w:r>
-        <w:t>Self-Organizing Maps (SOM): Unsupervised learning models that transform high-dimensional data into a lower-dimensional representation while preserving the topology.</w:t>
+        <w:t>Variational Autoencoders (VAE): Generative models that utilize a probabilistic encoder-decoder architecture to learn latent representations of data.</w:t>
       </w:r>
     </w:p>
     <w:p>
@@ -485,7 +539,7 @@
         </w:numPr>
       </w:pPr>
       <w:r>
-        <w:t>Variational Autoencoders (VAE): Generative models that utilize a probabilistic encoder-decoder architecture to learn latent representations of data.</w:t>
+        <w:t>Temporal Convolutional Networks (TCN): Convolutional neural networks designed for sequence modeling tasks, capable of capturing long-range dependencies.</w:t>
       </w:r>
     </w:p>
     <w:p>
@@ -497,7 +551,7 @@
         </w:numPr>
       </w:pPr>
       <w:r>
-        <w:t>Temporal Convolutional Networks (TCN): Convolutional neural networks designed for sequence modeling tasks, capable of capturing long-range dependencies.</w:t>
+        <w:t>Transformer Networks: Models based on self-attention mechanisms that excel in natural language processing tasks by processing inputs in parallel.</w:t>
       </w:r>
     </w:p>
     <w:p>
@@ -509,7 +563,7 @@
         </w:numPr>
       </w:pPr>
       <w:r>
-        <w:t>Transformer Networks: Models based on self-attention mechanisms that excel in natural language processing tasks by processing inputs in parallel.</w:t>
+        <w:t>Restricted Boltzmann Machines (RBM): Generative stochastic models used for unsupervised learning, particularly in the context of deep learning.</w:t>
       </w:r>
     </w:p>
     <w:p>
@@ -521,18 +575,6 @@
         </w:numPr>
       </w:pPr>
       <w:r>
-        <w:t>Restricted Boltzmann Machines (RBM): Generative stochastic models used for unsupervised learning, particularly in the context of deep learning.</w:t>
-      </w:r>
-    </w:p>
-    <w:p>
-      <w:pPr>
-        <w:pStyle w:val="ListParagraph"/>
-        <w:numPr>
-          <w:ilvl w:val="0"/>
-          <w:numId w:val="5"/>
-        </w:numPr>
-      </w:pPr>
-      <w:r>
         <w:t>Capsule Networks (</w:t>
       </w:r>
       <w:proofErr w:type="spellStart"/>
@@ -544,6 +586,40 @@
         <w:t>): Neural networks designed to overcome limitations of traditional convolutional architectures by encapsulating hierarchical information in capsules.</w:t>
       </w:r>
     </w:p>
+    <w:p/>
+    <w:p>
+      <w:pPr>
+        <w:pBdr>
+          <w:bottom w:val="single" w:sz="12" w:space="1" w:color="auto"/>
+        </w:pBdr>
+      </w:pPr>
+    </w:p>
+    <w:p>
+      <w:r>
+        <w:rPr>
+          <w:b/>
+          <w:bCs/>
+          <w:sz w:val="32"/>
+          <w:szCs w:val="32"/>
+          <w:u w:val="single"/>
+        </w:rPr>
+        <w:t>Extra:</w:t>
+      </w:r>
+      <w:r>
+        <w:br/>
+      </w:r>
+      <w:r>
+        <w:rPr>
+          <w:i/>
+          <w:iCs/>
+        </w:rPr>
+        <w:t>Generative Adversarial Networks (GAN)</w:t>
+      </w:r>
+      <w:r>
+        <w:t>: A framework involving two networks, a generator and a discriminator, competing with each other to generate realistic data.</w:t>
+      </w:r>
+    </w:p>
+    <w:p/>
     <w:sectPr>
       <w:pgSz w:w="12240" w:h="15840"/>
       <w:pgMar w:top="1440" w:right="1440" w:bottom="1440" w:left="1440" w:header="720" w:footer="720" w:gutter="0"/>

</xml_diff>

<commit_message>
NST (Neural Style Transfer) Project
</commit_message>
<xml_diff>
--- a/Algorithms Used.docx
+++ b/Algorithms Used.docx
@@ -449,25 +449,12 @@
       </w:pPr>
       <w:r>
         <w:rPr>
+          <w:strike/>
           <w:kern w:val="0"/>
           <w14:ligatures w14:val="none"/>
         </w:rPr>
         <w:lastRenderedPageBreak/>
-        <w:t>Neural Style Transfer (NST)</w:t>
-      </w:r>
-      <w:r>
-        <w:rPr>
-          <w:kern w:val="0"/>
-          <w14:ligatures w14:val="none"/>
-        </w:rPr>
-        <w:t xml:space="preserve">: </w:t>
-      </w:r>
-      <w:r>
-        <w:rPr>
-          <w:kern w:val="0"/>
-          <w14:ligatures w14:val="none"/>
-        </w:rPr>
-        <w:t>Neural Style Transfer (NST) is a deep learning technique that combines the content of one image with the artistic style of another to create a new image with a distinctive visual style.</w:t>
+        <w:t>Neural Style Transfer (NST): Neural Style Transfer (NST) is a deep learning technique that combines the content of one image with the artistic style of another to create a new image with a distinctive visual style.</w:t>
       </w:r>
     </w:p>
     <w:p>
@@ -479,7 +466,7 @@
         </w:numPr>
       </w:pPr>
       <w:r>
-        <w:t>Deep Boltzmann Machines (DBM): Probabilistic generative models with multiple layers of hidden units, capturing complex distributions in unsupervised learning.</w:t>
+        <w:t>Autoencoders: Neural networks used for unsupervised learning by reconstructing the input data, often employed for dimensionality reduction or feature learning.</w:t>
       </w:r>
     </w:p>
     <w:p>
@@ -490,8 +477,13 @@
           <w:numId w:val="5"/>
         </w:numPr>
       </w:pPr>
-      <w:r>
-        <w:t>Autoencoders: Neural networks used for unsupervised learning by reconstructing the input data, often employed for dimensionality reduction or feature learning.</w:t>
+      <w:bookmarkStart w:id="0" w:name="_Hlk149055686"/>
+      <w:r>
+        <w:t xml:space="preserve">Deep Belief Networks (DBN): </w:t>
+      </w:r>
+      <w:bookmarkEnd w:id="0"/>
+      <w:r>
+        <w:t>Stacked networks of restricted Boltzmann machines, used for unsupervised pretraining or feature extraction.</w:t>
       </w:r>
     </w:p>
     <w:p>
@@ -503,120 +495,150 @@
         </w:numPr>
       </w:pPr>
       <w:r>
-        <w:t>Deep Belief Networks (DBN): Stacked networks of restricted Boltzmann machines, used for unsupervised pretraining or feature extraction.</w:t>
-      </w:r>
-    </w:p>
-    <w:p>
-      <w:pPr>
-        <w:pStyle w:val="ListParagraph"/>
-        <w:numPr>
-          <w:ilvl w:val="0"/>
-          <w:numId w:val="5"/>
-        </w:numPr>
-      </w:pPr>
-      <w:r>
-        <w:t>Self-Organizing Maps (SOM): Unsupervised learning models that transform high-dimensional data into a lower-dimensional representation while preserving the topology.</w:t>
-      </w:r>
-    </w:p>
-    <w:p>
-      <w:pPr>
-        <w:pStyle w:val="ListParagraph"/>
-        <w:numPr>
-          <w:ilvl w:val="0"/>
-          <w:numId w:val="5"/>
-        </w:numPr>
-      </w:pPr>
-      <w:r>
-        <w:t>Variational Autoencoders (VAE): Generative models that utilize a probabilistic encoder-decoder architecture to learn latent representations of data.</w:t>
-      </w:r>
-    </w:p>
-    <w:p>
-      <w:pPr>
-        <w:pStyle w:val="ListParagraph"/>
-        <w:numPr>
-          <w:ilvl w:val="0"/>
-          <w:numId w:val="5"/>
-        </w:numPr>
-      </w:pPr>
-      <w:r>
-        <w:t>Temporal Convolutional Networks (TCN): Convolutional neural networks designed for sequence modeling tasks, capable of capturing long-range dependencies.</w:t>
-      </w:r>
-    </w:p>
-    <w:p>
-      <w:pPr>
-        <w:pStyle w:val="ListParagraph"/>
-        <w:numPr>
-          <w:ilvl w:val="0"/>
-          <w:numId w:val="5"/>
-        </w:numPr>
-      </w:pPr>
-      <w:r>
-        <w:t>Transformer Networks: Models based on self-attention mechanisms that excel in natural language processing tasks by processing inputs in parallel.</w:t>
-      </w:r>
-    </w:p>
-    <w:p>
-      <w:pPr>
-        <w:pStyle w:val="ListParagraph"/>
-        <w:numPr>
-          <w:ilvl w:val="0"/>
-          <w:numId w:val="5"/>
-        </w:numPr>
-      </w:pPr>
-      <w:r>
-        <w:t>Restricted Boltzmann Machines (RBM): Generative stochastic models used for unsupervised learning, particularly in the context of deep learning.</w:t>
-      </w:r>
-    </w:p>
-    <w:p>
-      <w:pPr>
-        <w:pStyle w:val="ListParagraph"/>
-        <w:numPr>
-          <w:ilvl w:val="0"/>
-          <w:numId w:val="5"/>
-        </w:numPr>
-      </w:pPr>
-      <w:r>
-        <w:t>Capsule Networks (</w:t>
-      </w:r>
-      <w:proofErr w:type="spellStart"/>
-      <w:r>
-        <w:t>CapsNet</w:t>
-      </w:r>
-      <w:proofErr w:type="spellEnd"/>
-      <w:r>
-        <w:t>): Neural networks designed to overcome limitations of traditional convolutional architectures by encapsulating hierarchical information in capsules.</w:t>
-      </w:r>
-    </w:p>
-    <w:p/>
-    <w:p>
-      <w:pPr>
-        <w:pBdr>
-          <w:bottom w:val="single" w:sz="12" w:space="1" w:color="auto"/>
-        </w:pBdr>
-      </w:pPr>
-    </w:p>
-    <w:p>
+        <w:t>Self-Organizing Maps</w:t>
+      </w:r>
       <w:r>
         <w:rPr>
           <w:b/>
           <w:bCs/>
-          <w:sz w:val="32"/>
-          <w:szCs w:val="32"/>
-          <w:u w:val="single"/>
-        </w:rPr>
-        <w:t>Extra:</w:t>
-      </w:r>
-      <w:r>
-        <w:br/>
-      </w:r>
-      <w:r>
-        <w:rPr>
-          <w:i/>
-          <w:iCs/>
-        </w:rPr>
-        <w:t>Generative Adversarial Networks (GAN)</w:t>
-      </w:r>
-      <w:r>
-        <w:t>: A framework involving two networks, a generator and a discriminator, competing with each other to generate realistic data.</w:t>
+        </w:rPr>
+        <w:t xml:space="preserve"> </w:t>
+      </w:r>
+      <w:r>
+        <w:t>(SOM): Unsupervised learning models that transform high-dimensional data into a lower-dimensional representation while preserving the topology.</w:t>
+      </w:r>
+    </w:p>
+    <w:p>
+      <w:pPr>
+        <w:pStyle w:val="ListParagraph"/>
+        <w:numPr>
+          <w:ilvl w:val="0"/>
+          <w:numId w:val="5"/>
+        </w:numPr>
+      </w:pPr>
+      <w:r>
+        <w:t>Variational Autoencoders (VAE):</w:t>
+      </w:r>
+      <w:r>
+        <w:t xml:space="preserve"> Generative models that utilize a probabilistic encoder-decoder architecture to learn latent representations of data.</w:t>
+      </w:r>
+    </w:p>
+    <w:p>
+      <w:pPr>
+        <w:pStyle w:val="ListParagraph"/>
+        <w:numPr>
+          <w:ilvl w:val="0"/>
+          <w:numId w:val="5"/>
+        </w:numPr>
+      </w:pPr>
+      <w:r>
+        <w:t xml:space="preserve">Multilayer </w:t>
+      </w:r>
+      <w:proofErr w:type="spellStart"/>
+      <w:r>
+        <w:t>Perceptrons</w:t>
+      </w:r>
+      <w:proofErr w:type="spellEnd"/>
+      <w:r>
+        <w:t xml:space="preserve"> (MLPs) are a class of artificial neural networks with multiple layers of interconnected nodes that can be used for supervised learning tasks, particularly in deep learning applications like image recognition, natural language processing, and predictive modeling.</w:t>
+      </w:r>
+    </w:p>
+    <w:p>
+      <w:pPr>
+        <w:pStyle w:val="ListParagraph"/>
+        <w:numPr>
+          <w:ilvl w:val="0"/>
+          <w:numId w:val="5"/>
+        </w:numPr>
+      </w:pPr>
+      <w:r>
+        <w:t>Temporal Convolutional Networks (TCN): Convolutional neural networks designed for sequence modeling tasks, capable of capturing long-range dependencies.</w:t>
+      </w:r>
+    </w:p>
+    <w:p>
+      <w:pPr>
+        <w:pStyle w:val="ListParagraph"/>
+        <w:numPr>
+          <w:ilvl w:val="0"/>
+          <w:numId w:val="5"/>
+        </w:numPr>
+      </w:pPr>
+      <w:r>
+        <w:t>Transformer Networks: Models based on self-attention mechanisms that excel in natural language processing tasks by processing inputs in parallel.</w:t>
+      </w:r>
+    </w:p>
+    <w:p>
+      <w:pPr>
+        <w:pStyle w:val="ListParagraph"/>
+        <w:numPr>
+          <w:ilvl w:val="0"/>
+          <w:numId w:val="5"/>
+        </w:numPr>
+      </w:pPr>
+      <w:r>
+        <w:t>Capsule Networks (</w:t>
+      </w:r>
+      <w:proofErr w:type="spellStart"/>
+      <w:r>
+        <w:t>CapsNet</w:t>
+      </w:r>
+      <w:proofErr w:type="spellEnd"/>
+      <w:r>
+        <w:t>): Neural networks designed to overcome limitations of traditional convolutional architectures by encapsulating hierarchical information in capsules.</w:t>
+      </w:r>
+    </w:p>
+    <w:p>
+      <w:pPr>
+        <w:pStyle w:val="ListParagraph"/>
+        <w:numPr>
+          <w:ilvl w:val="0"/>
+          <w:numId w:val="5"/>
+        </w:numPr>
+      </w:pPr>
+      <w:r>
+        <w:t>Transformer</w:t>
+      </w:r>
+      <w:r>
+        <w:t xml:space="preserve">: </w:t>
+      </w:r>
+      <w:r>
+        <w:t>Transformers are a type of deep learning architecture that have revolutionized natural language processing and various other sequence-to-sequence tasks by leveraging attention mechanisms for efficient and effective information processing.</w:t>
+      </w:r>
+    </w:p>
+    <w:p>
+      <w:pPr>
+        <w:pStyle w:val="ListParagraph"/>
+        <w:numPr>
+          <w:ilvl w:val="0"/>
+          <w:numId w:val="5"/>
+        </w:numPr>
+      </w:pPr>
+      <w:r>
+        <w:t>Gated Recurrent Unit (GRU)</w:t>
+      </w:r>
+      <w:r>
+        <w:t>:</w:t>
+      </w:r>
+      <w:r>
+        <w:t xml:space="preserve"> </w:t>
+      </w:r>
+      <w:r>
+        <w:t>T</w:t>
+      </w:r>
+      <w:r>
+        <w:t>ype of recurrent neural network (RNN) architecture designed for efficient sequential data processing, featuring gating mechanisms that help control information flow within the network.</w:t>
+      </w:r>
+    </w:p>
+    <w:p>
+      <w:pPr>
+        <w:pStyle w:val="ListParagraph"/>
+        <w:numPr>
+          <w:ilvl w:val="0"/>
+          <w:numId w:val="5"/>
+        </w:numPr>
+      </w:pPr>
+      <w:r>
+        <w:t>Radial Basis Function Networks (RBFNs) are artificial neural networks that use radial basis functions as activation functions, making them suitable for applications such as function approximation and pattern recognition.</w:t>
       </w:r>
     </w:p>
     <w:p/>

</xml_diff>

<commit_message>
GRU (Gated Recurrent Unit) Project
</commit_message>
<xml_diff>
--- a/Algorithms Used.docx
+++ b/Algorithms Used.docx
@@ -464,9 +464,33 @@
           <w:ilvl w:val="0"/>
           <w:numId w:val="5"/>
         </w:numPr>
-      </w:pPr>
-      <w:r>
+        <w:rPr>
+          <w:strike/>
+        </w:rPr>
+      </w:pPr>
+      <w:r>
+        <w:rPr>
+          <w:strike/>
+        </w:rPr>
         <w:t>Autoencoders: Neural networks used for unsupervised learning by reconstructing the input data, often employed for dimensionality reduction or feature learning.</w:t>
+      </w:r>
+    </w:p>
+    <w:p>
+      <w:pPr>
+        <w:pStyle w:val="ListParagraph"/>
+        <w:numPr>
+          <w:ilvl w:val="0"/>
+          <w:numId w:val="5"/>
+        </w:numPr>
+        <w:rPr>
+          <w:strike/>
+        </w:rPr>
+      </w:pPr>
+      <w:r>
+        <w:rPr>
+          <w:strike/>
+        </w:rPr>
+        <w:t>Gated Recurrent Unit (GRU): Type of recurrent neural network (RNN) architecture designed for efficient sequential data processing, featuring gating mechanisms that help control information flow within the network.</w:t>
       </w:r>
     </w:p>
     <w:p>
@@ -603,30 +627,6 @@
       </w:r>
       <w:r>
         <w:t>Transformers are a type of deep learning architecture that have revolutionized natural language processing and various other sequence-to-sequence tasks by leveraging attention mechanisms for efficient and effective information processing.</w:t>
-      </w:r>
-    </w:p>
-    <w:p>
-      <w:pPr>
-        <w:pStyle w:val="ListParagraph"/>
-        <w:numPr>
-          <w:ilvl w:val="0"/>
-          <w:numId w:val="5"/>
-        </w:numPr>
-      </w:pPr>
-      <w:r>
-        <w:t>Gated Recurrent Unit (GRU)</w:t>
-      </w:r>
-      <w:r>
-        <w:t>:</w:t>
-      </w:r>
-      <w:r>
-        <w:t xml:space="preserve"> </w:t>
-      </w:r>
-      <w:r>
-        <w:t>T</w:t>
-      </w:r>
-      <w:r>
-        <w:t>ype of recurrent neural network (RNN) architecture designed for efficient sequential data processing, featuring gating mechanisms that help control information flow within the network.</w:t>
       </w:r>
     </w:p>
     <w:p>

</xml_diff>

<commit_message>
Self-Organizing Maps (SOM) Project
</commit_message>
<xml_diff>
--- a/Algorithms Used.docx
+++ b/Algorithms Used.docx
@@ -240,23 +240,33 @@
           <w:strike/>
         </w:rPr>
       </w:pPr>
+      <w:proofErr w:type="spellStart"/>
       <w:r>
         <w:rPr>
           <w:strike/>
         </w:rPr>
         <w:t>Apriori</w:t>
       </w:r>
+      <w:proofErr w:type="spellEnd"/>
       <w:r>
         <w:rPr>
           <w:strike/>
         </w:rPr>
         <w:t xml:space="preserve">: </w:t>
       </w:r>
-      <w:r>
-        <w:rPr>
-          <w:strike/>
-        </w:rPr>
-        <w:t>Apriori algorithm is used for frequent itemset mining in transactional databases to find recurring patterns and associations among items.</w:t>
+      <w:proofErr w:type="spellStart"/>
+      <w:r>
+        <w:rPr>
+          <w:strike/>
+        </w:rPr>
+        <w:t>Apriori</w:t>
+      </w:r>
+      <w:proofErr w:type="spellEnd"/>
+      <w:r>
+        <w:rPr>
+          <w:strike/>
+        </w:rPr>
+        <w:t xml:space="preserve"> algorithm is used for frequent itemset mining in transactional databases to find recurring patterns and associations among items.</w:t>
       </w:r>
     </w:p>
     <w:p>
@@ -306,23 +316,33 @@
           <w:strike/>
         </w:rPr>
       </w:pPr>
+      <w:proofErr w:type="spellStart"/>
       <w:r>
         <w:rPr>
           <w:strike/>
         </w:rPr>
         <w:t>XGBoost</w:t>
       </w:r>
+      <w:proofErr w:type="spellEnd"/>
       <w:r>
         <w:rPr>
           <w:strike/>
         </w:rPr>
         <w:t xml:space="preserve">: </w:t>
       </w:r>
-      <w:r>
-        <w:rPr>
-          <w:strike/>
-        </w:rPr>
-        <w:t>XGBoost is an optimized gradient boosting algorithm used for supervised learning tasks, offering high performance and efficiency in handling large datasets.</w:t>
+      <w:proofErr w:type="spellStart"/>
+      <w:r>
+        <w:rPr>
+          <w:strike/>
+        </w:rPr>
+        <w:t>XGBoost</w:t>
+      </w:r>
+      <w:proofErr w:type="spellEnd"/>
+      <w:r>
+        <w:rPr>
+          <w:strike/>
+        </w:rPr>
+        <w:t xml:space="preserve"> is an optimized gradient boosting algorithm used for supervised learning tasks, offering high performance and efficiency in handling large datasets.</w:t>
       </w:r>
     </w:p>
     <w:p>
@@ -336,11 +356,33 @@
           <w:strike/>
         </w:rPr>
       </w:pPr>
-      <w:r>
-        <w:rPr>
-          <w:strike/>
-        </w:rPr>
-        <w:t>LightGBM: LightGBM is a gradient boosting framework that efficiently builds powerful predictive models by combining weak learners, using techniques like tree-based learning and histogram-based optimization.</w:t>
+      <w:proofErr w:type="spellStart"/>
+      <w:r>
+        <w:rPr>
+          <w:strike/>
+        </w:rPr>
+        <w:t>LightGBM</w:t>
+      </w:r>
+      <w:proofErr w:type="spellEnd"/>
+      <w:r>
+        <w:rPr>
+          <w:strike/>
+        </w:rPr>
+        <w:t xml:space="preserve">: </w:t>
+      </w:r>
+      <w:proofErr w:type="spellStart"/>
+      <w:r>
+        <w:rPr>
+          <w:strike/>
+        </w:rPr>
+        <w:t>LightGBM</w:t>
+      </w:r>
+      <w:proofErr w:type="spellEnd"/>
+      <w:r>
+        <w:rPr>
+          <w:strike/>
+        </w:rPr>
+        <w:t xml:space="preserve"> is a gradient boosting framework that efficiently builds powerful predictive models by combining weak learners, using techniques like tree-based learning and histogram-based optimization.</w:t>
       </w:r>
     </w:p>
     <w:p/>
@@ -463,7 +505,13 @@
         <w:rPr>
           <w:strike/>
         </w:rPr>
-        <w:t>Multilayer Perceptrons (MLPs) are a class of artificial neural networks with multiple layers of interconnected nodes that can be used for supervised learning tasks, particularly in deep learning applications like image recognition, natural language processing, and predictive modeling.</w:t>
+        <w:t xml:space="preserve">Multilayer Perceptrons (MLPs) are a class of artificial neural networks with multiple layers of interconnected nodes that can be used for supervised learning tasks, particularly in deep learning applications like image recognition, natural language processing, and predictive </w:t>
+      </w:r>
+      <w:r>
+        <w:rPr>
+          <w:strike/>
+        </w:rPr>
+        <w:t>modeling.</w:t>
       </w:r>
     </w:p>
     <w:p>
@@ -473,18 +521,28 @@
           <w:ilvl w:val="0"/>
           <w:numId w:val="5"/>
         </w:numPr>
-      </w:pPr>
-      <w:r>
+        <w:rPr>
+          <w:strike/>
+        </w:rPr>
+      </w:pPr>
+      <w:r>
+        <w:rPr>
+          <w:strike/>
+        </w:rPr>
         <w:t>Self-Organizing Maps</w:t>
       </w:r>
       <w:r>
         <w:rPr>
           <w:b/>
           <w:bCs/>
+          <w:strike/>
         </w:rPr>
         <w:t xml:space="preserve"> </w:t>
       </w:r>
       <w:r>
+        <w:rPr>
+          <w:strike/>
+        </w:rPr>
         <w:t>(SOM): Unsupervised learning models that transform high-dimensional data into a lower-dimensional representation while preserving the topology.</w:t>
       </w:r>
     </w:p>
@@ -513,18 +571,6 @@
       </w:pPr>
       <w:r>
         <w:t>Temporal Convolutional Networks (TCN): Convolutional neural networks designed for sequence modeling tasks, capable of capturing long-range dependencies.</w:t>
-      </w:r>
-    </w:p>
-    <w:p>
-      <w:pPr>
-        <w:pStyle w:val="ListParagraph"/>
-        <w:numPr>
-          <w:ilvl w:val="0"/>
-          <w:numId w:val="5"/>
-        </w:numPr>
-      </w:pPr>
-      <w:r>
-        <w:t>Capsule Networks (CapsNet): Neural networks designed to overcome limitations of traditional convolutional architectures by encapsulating hierarchical information in capsules.</w:t>
       </w:r>
     </w:p>
     <w:p>

</xml_diff>